<commit_message>
uzupelnienie sprawozdan, sprzatanie, zmiana nazw plikow
</commit_message>
<xml_diff>
--- a/sprawozdania/SPR06_Bieniaszewski_Drząszcz.docx
+++ b/sprawozdania/SPR06_Bieniaszewski_Drząszcz.docx
@@ -5,24 +5,22 @@
     <w:p>
       <w:pPr>
         <w:jc w:val="center"/>
+        <w:rPr>
+          <w:noProof/>
+        </w:rPr>
       </w:pPr>
       <w:r>
         <w:t>Diagram przypadków użycia</w:t>
       </w:r>
-    </w:p>
-    <w:p>
-      <w:pPr>
-        <w:jc w:val="center"/>
-      </w:pPr>
       <w:r>
         <w:rPr>
           <w:noProof/>
         </w:rPr>
         <w:drawing>
-          <wp:inline distT="0" distB="0" distL="0" distR="0" wp14:anchorId="6B2ABE9B" wp14:editId="1B3B3FF5">
-            <wp:extent cx="4528800" cy="3553200"/>
-            <wp:effectExtent l="0" t="0" r="5715" b="0"/>
-            <wp:docPr id="748896534" name="Obraz 5" descr="Obraz zawierający tekst, diagram, linia, zrzut ekranu&#10;&#10;Opis wygenerowany automatycznie"/>
+          <wp:inline distT="0" distB="0" distL="0" distR="0" wp14:anchorId="149B3AF6" wp14:editId="2231A159">
+            <wp:extent cx="5753100" cy="3695700"/>
+            <wp:effectExtent l="0" t="0" r="0" b="0"/>
+            <wp:docPr id="597268942" name="Obraz 3" descr="Obraz zawierający diagram, linia, krąg, zrzut ekranu&#10;&#10;Opis wygenerowany automatycznie"/>
             <wp:cNvGraphicFramePr>
               <a:graphicFrameLocks xmlns:a="http://schemas.openxmlformats.org/drawingml/2006/main" noChangeAspect="1"/>
             </wp:cNvGraphicFramePr>
@@ -30,13 +28,13 @@
               <a:graphicData uri="http://schemas.openxmlformats.org/drawingml/2006/picture">
                 <pic:pic xmlns:pic="http://schemas.openxmlformats.org/drawingml/2006/picture">
                   <pic:nvPicPr>
-                    <pic:cNvPr id="748896534" name="Obraz 5" descr="Obraz zawierający tekst, diagram, linia, zrzut ekranu&#10;&#10;Opis wygenerowany automatycznie"/>
+                    <pic:cNvPr id="597268942" name="Obraz 3" descr="Obraz zawierający diagram, linia, krąg, zrzut ekranu&#10;&#10;Opis wygenerowany automatycznie"/>
                     <pic:cNvPicPr>
                       <a:picLocks noChangeAspect="1" noChangeArrowheads="1"/>
                     </pic:cNvPicPr>
                   </pic:nvPicPr>
                   <pic:blipFill>
-                    <a:blip r:embed="rId7" cstate="print">
+                    <a:blip r:embed="rId7">
                       <a:extLst>
                         <a:ext uri="{28A0092B-C50C-407E-A947-70E740481C1C}">
                           <a14:useLocalDpi xmlns:a14="http://schemas.microsoft.com/office/drawing/2010/main" val="0"/>
@@ -51,7 +49,7 @@
                   <pic:spPr bwMode="auto">
                     <a:xfrm>
                       <a:off x="0" y="0"/>
-                      <a:ext cx="4528800" cy="3553200"/>
+                      <a:ext cx="5753100" cy="3695700"/>
                     </a:xfrm>
                     <a:prstGeom prst="rect">
                       <a:avLst/>
@@ -72,28 +70,18 @@
       <w:pPr>
         <w:jc w:val="center"/>
       </w:pPr>
-    </w:p>
-    <w:p>
-      <w:pPr>
-        <w:jc w:val="center"/>
-      </w:pPr>
       <w:r>
         <w:t>Diagram klas</w:t>
       </w:r>
-    </w:p>
-    <w:p>
-      <w:pPr>
-        <w:jc w:val="center"/>
-      </w:pPr>
       <w:r>
         <w:rPr>
           <w:noProof/>
         </w:rPr>
         <w:drawing>
-          <wp:inline distT="0" distB="0" distL="0" distR="0" wp14:anchorId="255EE4CC" wp14:editId="4B11659B">
-            <wp:extent cx="4528800" cy="3711600"/>
-            <wp:effectExtent l="0" t="0" r="5715" b="3175"/>
-            <wp:docPr id="244702581" name="Obraz 2" descr="Obraz zawierający tekst, diagram, Równolegle, zrzut ekranu&#10;&#10;Opis wygenerowany automatycznie"/>
+          <wp:inline distT="0" distB="0" distL="0" distR="0" wp14:anchorId="79F254B7" wp14:editId="503250FE">
+            <wp:extent cx="5756275" cy="4598670"/>
+            <wp:effectExtent l="0" t="0" r="0" b="0"/>
+            <wp:docPr id="586550936" name="Obraz 1" descr="Obraz zawierający tekst, diagram, Równolegle, zrzut ekranu&#10;&#10;Opis wygenerowany automatycznie"/>
             <wp:cNvGraphicFramePr>
               <a:graphicFrameLocks xmlns:a="http://schemas.openxmlformats.org/drawingml/2006/main" noChangeAspect="1"/>
             </wp:cNvGraphicFramePr>
@@ -101,13 +89,13 @@
               <a:graphicData uri="http://schemas.openxmlformats.org/drawingml/2006/picture">
                 <pic:pic xmlns:pic="http://schemas.openxmlformats.org/drawingml/2006/picture">
                   <pic:nvPicPr>
-                    <pic:cNvPr id="244702581" name="Obraz 2" descr="Obraz zawierający tekst, diagram, Równolegle, zrzut ekranu&#10;&#10;Opis wygenerowany automatycznie"/>
+                    <pic:cNvPr id="586550936" name="Obraz 1" descr="Obraz zawierający tekst, diagram, Równolegle, zrzut ekranu&#10;&#10;Opis wygenerowany automatycznie"/>
                     <pic:cNvPicPr>
                       <a:picLocks noChangeAspect="1" noChangeArrowheads="1"/>
                     </pic:cNvPicPr>
                   </pic:nvPicPr>
                   <pic:blipFill>
-                    <a:blip r:embed="rId8" cstate="print">
+                    <a:blip r:embed="rId8">
                       <a:extLst>
                         <a:ext uri="{28A0092B-C50C-407E-A947-70E740481C1C}">
                           <a14:useLocalDpi xmlns:a14="http://schemas.microsoft.com/office/drawing/2010/main" val="0"/>
@@ -122,7 +110,7 @@
                   <pic:spPr bwMode="auto">
                     <a:xfrm>
                       <a:off x="0" y="0"/>
-                      <a:ext cx="4528800" cy="3711600"/>
+                      <a:ext cx="5756275" cy="4598670"/>
                     </a:xfrm>
                     <a:prstGeom prst="rect">
                       <a:avLst/>
@@ -138,11 +126,6 @@
           </wp:inline>
         </w:drawing>
       </w:r>
-    </w:p>
-    <w:p>
-      <w:pPr>
-        <w:jc w:val="center"/>
-      </w:pPr>
       <w:r>
         <w:lastRenderedPageBreak/>
         <w:t>Diagram obiektów dla 1 typowej sytuacji</w:t>

</xml_diff>